<commit_message>
Bakalaurinio darbo gynimo skaidrės ir tekstas.
</commit_message>
<xml_diff>
--- a/Gynimas/Tekstas.docx
+++ b/Gynimas/Tekstas.docx
@@ -68,6 +68,140 @@
           <w:lang w:val="lt-LT"/>
         </w:rPr>
       </w:pPr>
+    </w:p>
+    <w:p>
+      <w:pPr>
+        <w:jc w:val="both"/>
+        <w:rPr>
+          <w:b/>
+          <w:bCs/>
+          <w:lang w:val="lt-LT"/>
+        </w:rPr>
+      </w:pPr>
+      <w:r>
+        <w:rPr>
+          <w:b/>
+          <w:bCs/>
+          <w:lang w:val="lt-LT"/>
+        </w:rPr>
+        <w:t>[Tikslas ir uždaviniai]</w:t>
+      </w:r>
+    </w:p>
+    <w:p>
+      <w:pPr>
+        <w:jc w:val="both"/>
+        <w:rPr>
+          <w:lang w:val="lt-LT"/>
+        </w:rPr>
+      </w:pPr>
+      <w:r>
+        <w:rPr>
+          <w:lang w:val="lt-LT"/>
+        </w:rPr>
+        <w:t>Darbo tikslas – palyginti privatumą saugančius dirbtinio intelekto algoritmus pagal jų saugumą, našumą ir panaudojamumą</w:t>
+      </w:r>
+      <w:r>
+        <w:rPr>
+          <w:lang w:val="lt-LT"/>
+        </w:rPr>
+        <w:t>, bei</w:t>
+      </w:r>
+      <w:r>
+        <w:rPr>
+          <w:lang w:val="lt-LT"/>
+        </w:rPr>
+        <w:t xml:space="preserve"> pateikti rekomendacijas.</w:t>
+      </w:r>
+    </w:p>
+    <w:p>
+      <w:pPr>
+        <w:jc w:val="both"/>
+        <w:rPr>
+          <w:lang w:val="lt-LT"/>
+        </w:rPr>
+      </w:pPr>
+      <w:r>
+        <w:rPr>
+          <w:lang w:val="lt-LT"/>
+        </w:rPr>
+        <w:t>Darbe buvo iškelti keturi uždaviniai</w:t>
+      </w:r>
+    </w:p>
+    <w:p>
+      <w:pPr>
+        <w:pStyle w:val="ListParagraph"/>
+        <w:numPr>
+          <w:ilvl w:val="0"/>
+          <w:numId w:val="3"/>
+        </w:numPr>
+        <w:jc w:val="both"/>
+        <w:rPr>
+          <w:lang w:val="lt-LT"/>
+        </w:rPr>
+      </w:pPr>
+      <w:r>
+        <w:rPr>
+          <w:lang w:val="lt-LT"/>
+        </w:rPr>
+        <w:t>Pirmas – išanalizuoti esamus algoritmus pagal jų saugumą ir panaudojamumą.</w:t>
+      </w:r>
+    </w:p>
+    <w:p>
+      <w:pPr>
+        <w:pStyle w:val="ListParagraph"/>
+        <w:numPr>
+          <w:ilvl w:val="0"/>
+          <w:numId w:val="3"/>
+        </w:numPr>
+        <w:jc w:val="both"/>
+        <w:rPr>
+          <w:lang w:val="lt-LT"/>
+        </w:rPr>
+      </w:pPr>
+      <w:r>
+        <w:rPr>
+          <w:lang w:val="lt-LT"/>
+        </w:rPr>
+        <w:t>Antras – Identifikuoti kriterijus, pagal kuriuos būtų vertinami algoritmai.</w:t>
+      </w:r>
+    </w:p>
+    <w:p>
+      <w:pPr>
+        <w:pStyle w:val="ListParagraph"/>
+        <w:numPr>
+          <w:ilvl w:val="0"/>
+          <w:numId w:val="3"/>
+        </w:numPr>
+        <w:jc w:val="both"/>
+        <w:rPr>
+          <w:lang w:val="lt-LT"/>
+        </w:rPr>
+      </w:pPr>
+      <w:r>
+        <w:rPr>
+          <w:lang w:val="lt-LT"/>
+        </w:rPr>
+        <w:t>Trečias – Realizuoti dalį ištirtų algoritmų, kurie nėra realizuoti.</w:t>
+      </w:r>
+    </w:p>
+    <w:p>
+      <w:pPr>
+        <w:pStyle w:val="ListParagraph"/>
+        <w:numPr>
+          <w:ilvl w:val="0"/>
+          <w:numId w:val="3"/>
+        </w:numPr>
+        <w:jc w:val="both"/>
+        <w:rPr>
+          <w:lang w:val="lt-LT"/>
+        </w:rPr>
+      </w:pPr>
+      <w:r>
+        <w:rPr>
+          <w:lang w:val="lt-LT"/>
+        </w:rPr>
+        <w:t>Ketvirtas – Palyginti algoritmus pagal našumą ir pateikti rekomendacijas.</w:t>
+      </w:r>
     </w:p>
     <w:p>
       <w:pPr>
@@ -421,19 +555,37 @@
     </w:p>
     <w:p>
       <w:pPr>
-        <w:jc w:val="both"/>
-        <w:rPr>
-          <w:b/>
-          <w:bCs/>
-          <w:lang w:val="lt-LT"/>
-        </w:rPr>
-      </w:pPr>
-      <w:r>
-        <w:rPr>
-          <w:b/>
-          <w:bCs/>
-          <w:lang w:val="lt-LT"/>
-        </w:rPr>
+        <w:rPr>
+          <w:b/>
+          <w:bCs/>
+          <w:lang w:val="lt-LT"/>
+        </w:rPr>
+      </w:pPr>
+      <w:r>
+        <w:rPr>
+          <w:b/>
+          <w:bCs/>
+          <w:lang w:val="lt-LT"/>
+        </w:rPr>
+        <w:br w:type="page"/>
+      </w:r>
+    </w:p>
+    <w:p>
+      <w:pPr>
+        <w:jc w:val="both"/>
+        <w:rPr>
+          <w:b/>
+          <w:bCs/>
+          <w:lang w:val="lt-LT"/>
+        </w:rPr>
+      </w:pPr>
+      <w:r>
+        <w:rPr>
+          <w:b/>
+          <w:bCs/>
+          <w:lang w:val="lt-LT"/>
+        </w:rPr>
+        <w:lastRenderedPageBreak/>
         <w:t>[Modelių duomenų lyginimas</w:t>
       </w:r>
       <w:r>
@@ -559,50 +711,31 @@
     </w:p>
     <w:p>
       <w:pPr>
-        <w:jc w:val="both"/>
-        <w:rPr>
-          <w:rFonts w:cstheme="minorHAnsi"/>
-          <w:lang w:val="lt-LT"/>
-        </w:rPr>
-      </w:pPr>
-    </w:p>
-    <w:p>
-      <w:pPr>
-        <w:rPr>
-          <w:rFonts w:cstheme="minorHAnsi"/>
-          <w:b/>
-          <w:bCs/>
-          <w:lang w:val="lt-LT"/>
-        </w:rPr>
-      </w:pPr>
-      <w:r>
-        <w:rPr>
-          <w:rFonts w:cstheme="minorHAnsi"/>
-          <w:b/>
-          <w:bCs/>
-          <w:lang w:val="lt-LT"/>
-        </w:rPr>
-        <w:br w:type="page"/>
-      </w:r>
-    </w:p>
-    <w:p>
-      <w:pPr>
-        <w:jc w:val="both"/>
-        <w:rPr>
-          <w:rFonts w:cstheme="minorHAnsi"/>
-          <w:b/>
-          <w:bCs/>
-          <w:lang w:val="lt-LT"/>
-        </w:rPr>
-      </w:pPr>
-      <w:r>
-        <w:rPr>
-          <w:rFonts w:cstheme="minorHAnsi"/>
-          <w:b/>
-          <w:bCs/>
-          <w:lang w:val="lt-LT"/>
-        </w:rPr>
-        <w:lastRenderedPageBreak/>
+        <w:rPr>
+          <w:rFonts w:cstheme="minorHAnsi"/>
+          <w:b/>
+          <w:bCs/>
+          <w:lang w:val="lt-LT"/>
+        </w:rPr>
+      </w:pPr>
+    </w:p>
+    <w:p>
+      <w:pPr>
+        <w:jc w:val="both"/>
+        <w:rPr>
+          <w:rFonts w:cstheme="minorHAnsi"/>
+          <w:b/>
+          <w:bCs/>
+          <w:lang w:val="lt-LT"/>
+        </w:rPr>
+      </w:pPr>
+      <w:r>
+        <w:rPr>
+          <w:rFonts w:cstheme="minorHAnsi"/>
+          <w:b/>
+          <w:bCs/>
+          <w:lang w:val="lt-LT"/>
+        </w:rPr>
         <w:t>[Pasiūlyta tyrimo metodika]</w:t>
       </w:r>
     </w:p>
@@ -965,7 +1098,21 @@
           <w:rFonts w:cstheme="minorHAnsi"/>
           <w:lang w:val="lt-LT"/>
         </w:rPr>
-        <w:t>Modelis su maža DMDK reikšme, kuris yra mažiau saugus, atgamino pradinius duomenis pateiktus antroje lentelėje. Buvo pasirinkti duomenys artimi tikriems duomenims, jie yra pateikti pirmoje lentelėje ir buvo analizuojama modelio išvestis, kol bus atgaminti tikri duomenys.</w:t>
+        <w:t xml:space="preserve">Modelis su maža DMDK reikšme, kuris yra mažiau saugus, atgamino pradinius duomenis. Buvo pasirinkti duomenys artimi tikriems duomenims ir buvo analizuojama modelio išvestis, kol </w:t>
+      </w:r>
+      <w:r>
+        <w:rPr>
+          <w:rFonts w:cstheme="minorHAnsi"/>
+          <w:lang w:val="lt-LT"/>
+        </w:rPr>
+        <w:t>buvo</w:t>
+      </w:r>
+      <w:r>
+        <w:rPr>
+          <w:rFonts w:cstheme="minorHAnsi"/>
+          <w:lang w:val="lt-LT"/>
+        </w:rPr>
+        <w:t xml:space="preserve"> atgaminti tikri duomenys.</w:t>
       </w:r>
     </w:p>
     <w:p>
@@ -1079,50 +1226,31 @@
     </w:p>
     <w:p>
       <w:pPr>
-        <w:jc w:val="both"/>
-        <w:rPr>
-          <w:rFonts w:cstheme="minorHAnsi"/>
-          <w:lang w:val="lt-LT"/>
-        </w:rPr>
-      </w:pPr>
-    </w:p>
-    <w:p>
-      <w:pPr>
-        <w:rPr>
-          <w:rFonts w:cstheme="minorHAnsi"/>
-          <w:b/>
-          <w:bCs/>
-          <w:lang w:val="lt-LT"/>
-        </w:rPr>
-      </w:pPr>
-      <w:r>
-        <w:rPr>
-          <w:rFonts w:cstheme="minorHAnsi"/>
-          <w:b/>
-          <w:bCs/>
-          <w:lang w:val="lt-LT"/>
-        </w:rPr>
-        <w:br w:type="page"/>
-      </w:r>
-    </w:p>
-    <w:p>
-      <w:pPr>
-        <w:jc w:val="both"/>
-        <w:rPr>
-          <w:rFonts w:cstheme="minorHAnsi"/>
-          <w:b/>
-          <w:bCs/>
-          <w:lang w:val="lt-LT"/>
-        </w:rPr>
-      </w:pPr>
-      <w:r>
-        <w:rPr>
-          <w:rFonts w:cstheme="minorHAnsi"/>
-          <w:b/>
-          <w:bCs/>
-          <w:lang w:val="lt-LT"/>
-        </w:rPr>
-        <w:lastRenderedPageBreak/>
+        <w:rPr>
+          <w:rFonts w:cstheme="minorHAnsi"/>
+          <w:b/>
+          <w:bCs/>
+          <w:lang w:val="lt-LT"/>
+        </w:rPr>
+      </w:pPr>
+    </w:p>
+    <w:p>
+      <w:pPr>
+        <w:jc w:val="both"/>
+        <w:rPr>
+          <w:rFonts w:cstheme="minorHAnsi"/>
+          <w:b/>
+          <w:bCs/>
+          <w:lang w:val="lt-LT"/>
+        </w:rPr>
+      </w:pPr>
+      <w:r>
+        <w:rPr>
+          <w:rFonts w:cstheme="minorHAnsi"/>
+          <w:b/>
+          <w:bCs/>
+          <w:lang w:val="lt-LT"/>
+        </w:rPr>
         <w:t>[Pridėto triukšmo tyrimas]</w:t>
       </w:r>
     </w:p>
@@ -1178,6 +1306,13 @@
         </w:rPr>
         <w:t>triukšmas mažina modelio tikslumą.</w:t>
       </w:r>
+      <w:r>
+        <w:rPr>
+          <w:rFonts w:cstheme="minorHAnsi"/>
+          <w:lang w:val="lt-LT"/>
+        </w:rPr>
+        <w:t xml:space="preserve"> Rezultatai – vidutinis statistinis ryšys, statistiškai reikšminga.</w:t>
+      </w:r>
     </w:p>
     <w:p>
       <w:pPr>
@@ -1194,6 +1329,13 @@
         </w:rPr>
         <w:t>Dešiniame grafike pateikta tiesinė priklausomybė tarp pridedamo triukšmo ir modelio DMDK reikšmės. Tai yra, kuo labiau yra didinamas triukšmas, tuo mažėja modelio tikslumas, tačiau didėja saugumas.</w:t>
       </w:r>
+      <w:r>
+        <w:rPr>
+          <w:rFonts w:cstheme="minorHAnsi"/>
+          <w:lang w:val="lt-LT"/>
+        </w:rPr>
+        <w:t xml:space="preserve"> Rezultatai – stiprus statistinis ryšys, statistiškai reikšminga.</w:t>
+      </w:r>
     </w:p>
     <w:p>
       <w:pPr>
@@ -1353,6 +1495,22 @@
           <w:lang w:val="lt-LT"/>
         </w:rPr>
       </w:pPr>
+      <w:r>
+        <w:rPr>
+          <w:rFonts w:cstheme="minorHAnsi"/>
+          <w:lang w:val="lt-LT"/>
+        </w:rPr>
+        <w:t>Triukšmo ir DMDK rodiklio koreliacija turi labai stiprų statistinį ryšį, statistikai reikšminga.</w:t>
+      </w:r>
+    </w:p>
+    <w:p>
+      <w:pPr>
+        <w:jc w:val="both"/>
+        <w:rPr>
+          <w:rFonts w:cstheme="minorHAnsi"/>
+          <w:lang w:val="lt-LT"/>
+        </w:rPr>
+      </w:pPr>
     </w:p>
     <w:p>
       <w:pPr>
@@ -1499,6 +1657,22 @@
           <w:lang w:val="lt-LT"/>
         </w:rPr>
       </w:pPr>
+      <w:r>
+        <w:rPr>
+          <w:rFonts w:cstheme="minorHAnsi"/>
+          <w:lang w:val="lt-LT"/>
+        </w:rPr>
+        <w:t>Tikslumo ir DMDK reikšmė turi silpną statistinį ryšį ir statistiškai nereikšminga.</w:t>
+      </w:r>
+    </w:p>
+    <w:p>
+      <w:pPr>
+        <w:jc w:val="both"/>
+        <w:rPr>
+          <w:rFonts w:cstheme="minorHAnsi"/>
+          <w:lang w:val="lt-LT"/>
+        </w:rPr>
+      </w:pPr>
     </w:p>
     <w:p>
       <w:pPr>
@@ -1580,31 +1754,13 @@
     </w:p>
     <w:p>
       <w:pPr>
-        <w:jc w:val="both"/>
-        <w:rPr>
-          <w:rFonts w:cstheme="minorHAnsi"/>
-          <w:lang w:val="lt-LT"/>
-        </w:rPr>
-      </w:pPr>
-    </w:p>
-    <w:p>
-      <w:pPr>
-        <w:rPr>
-          <w:rFonts w:cstheme="minorHAnsi"/>
-          <w:b/>
-          <w:bCs/>
-          <w:lang w:val="lt-LT"/>
-        </w:rPr>
-      </w:pPr>
-      <w:r>
-        <w:rPr>
-          <w:rFonts w:cstheme="minorHAnsi"/>
-          <w:b/>
-          <w:bCs/>
-          <w:lang w:val="lt-LT"/>
-        </w:rPr>
-        <w:br w:type="page"/>
-      </w:r>
+        <w:rPr>
+          <w:rFonts w:cstheme="minorHAnsi"/>
+          <w:b/>
+          <w:bCs/>
+          <w:lang w:val="lt-LT"/>
+        </w:rPr>
+      </w:pPr>
     </w:p>
     <w:p>
       <w:pPr>
@@ -1969,11 +2125,127 @@
       </w:pPr>
     </w:lvl>
   </w:abstractNum>
+  <w:abstractNum w:abstractNumId="2" w15:restartNumberingAfterBreak="0">
+    <w:nsid w:val="32D00923"/>
+    <w:multiLevelType w:val="hybridMultilevel"/>
+    <w:tmpl w:val="4D704AC0"/>
+    <w:lvl w:ilvl="0" w:tplc="04090001">
+      <w:start w:val="1"/>
+      <w:numFmt w:val="bullet"/>
+      <w:lvlText w:val=""/>
+      <w:lvlJc w:val="left"/>
+      <w:pPr>
+        <w:ind w:left="720" w:hanging="360"/>
+      </w:pPr>
+      <w:rPr>
+        <w:rFonts w:ascii="Symbol" w:hAnsi="Symbol" w:hint="default"/>
+      </w:rPr>
+    </w:lvl>
+    <w:lvl w:ilvl="1" w:tplc="04090003" w:tentative="1">
+      <w:start w:val="1"/>
+      <w:numFmt w:val="bullet"/>
+      <w:lvlText w:val="o"/>
+      <w:lvlJc w:val="left"/>
+      <w:pPr>
+        <w:ind w:left="1440" w:hanging="360"/>
+      </w:pPr>
+      <w:rPr>
+        <w:rFonts w:ascii="Courier New" w:hAnsi="Courier New" w:cs="Courier New" w:hint="default"/>
+      </w:rPr>
+    </w:lvl>
+    <w:lvl w:ilvl="2" w:tplc="04090005" w:tentative="1">
+      <w:start w:val="1"/>
+      <w:numFmt w:val="bullet"/>
+      <w:lvlText w:val=""/>
+      <w:lvlJc w:val="left"/>
+      <w:pPr>
+        <w:ind w:left="2160" w:hanging="360"/>
+      </w:pPr>
+      <w:rPr>
+        <w:rFonts w:ascii="Wingdings" w:hAnsi="Wingdings" w:hint="default"/>
+      </w:rPr>
+    </w:lvl>
+    <w:lvl w:ilvl="3" w:tplc="04090001" w:tentative="1">
+      <w:start w:val="1"/>
+      <w:numFmt w:val="bullet"/>
+      <w:lvlText w:val=""/>
+      <w:lvlJc w:val="left"/>
+      <w:pPr>
+        <w:ind w:left="2880" w:hanging="360"/>
+      </w:pPr>
+      <w:rPr>
+        <w:rFonts w:ascii="Symbol" w:hAnsi="Symbol" w:hint="default"/>
+      </w:rPr>
+    </w:lvl>
+    <w:lvl w:ilvl="4" w:tplc="04090003" w:tentative="1">
+      <w:start w:val="1"/>
+      <w:numFmt w:val="bullet"/>
+      <w:lvlText w:val="o"/>
+      <w:lvlJc w:val="left"/>
+      <w:pPr>
+        <w:ind w:left="3600" w:hanging="360"/>
+      </w:pPr>
+      <w:rPr>
+        <w:rFonts w:ascii="Courier New" w:hAnsi="Courier New" w:cs="Courier New" w:hint="default"/>
+      </w:rPr>
+    </w:lvl>
+    <w:lvl w:ilvl="5" w:tplc="04090005" w:tentative="1">
+      <w:start w:val="1"/>
+      <w:numFmt w:val="bullet"/>
+      <w:lvlText w:val=""/>
+      <w:lvlJc w:val="left"/>
+      <w:pPr>
+        <w:ind w:left="4320" w:hanging="360"/>
+      </w:pPr>
+      <w:rPr>
+        <w:rFonts w:ascii="Wingdings" w:hAnsi="Wingdings" w:hint="default"/>
+      </w:rPr>
+    </w:lvl>
+    <w:lvl w:ilvl="6" w:tplc="04090001" w:tentative="1">
+      <w:start w:val="1"/>
+      <w:numFmt w:val="bullet"/>
+      <w:lvlText w:val=""/>
+      <w:lvlJc w:val="left"/>
+      <w:pPr>
+        <w:ind w:left="5040" w:hanging="360"/>
+      </w:pPr>
+      <w:rPr>
+        <w:rFonts w:ascii="Symbol" w:hAnsi="Symbol" w:hint="default"/>
+      </w:rPr>
+    </w:lvl>
+    <w:lvl w:ilvl="7" w:tplc="04090003" w:tentative="1">
+      <w:start w:val="1"/>
+      <w:numFmt w:val="bullet"/>
+      <w:lvlText w:val="o"/>
+      <w:lvlJc w:val="left"/>
+      <w:pPr>
+        <w:ind w:left="5760" w:hanging="360"/>
+      </w:pPr>
+      <w:rPr>
+        <w:rFonts w:ascii="Courier New" w:hAnsi="Courier New" w:cs="Courier New" w:hint="default"/>
+      </w:rPr>
+    </w:lvl>
+    <w:lvl w:ilvl="8" w:tplc="04090005" w:tentative="1">
+      <w:start w:val="1"/>
+      <w:numFmt w:val="bullet"/>
+      <w:lvlText w:val=""/>
+      <w:lvlJc w:val="left"/>
+      <w:pPr>
+        <w:ind w:left="6480" w:hanging="360"/>
+      </w:pPr>
+      <w:rPr>
+        <w:rFonts w:ascii="Wingdings" w:hAnsi="Wingdings" w:hint="default"/>
+      </w:rPr>
+    </w:lvl>
+  </w:abstractNum>
   <w:num w:numId="1">
     <w:abstractNumId w:val="0"/>
   </w:num>
   <w:num w:numId="2">
     <w:abstractNumId w:val="1"/>
+  </w:num>
+  <w:num w:numId="3">
+    <w:abstractNumId w:val="2"/>
   </w:num>
 </w:numbering>
 </file>

</xml_diff>